<commit_message>
added 2 more clients
</commit_message>
<xml_diff>
--- a/PSKP/tasks/Лабораторная_работа_08.docx
+++ b/PSKP/tasks/Лабораторная_работа_08.docx
@@ -1,6 +1,6 @@
 
 <file path=word/document.xml><?xml version="1.0" encoding="utf-8"?>
-<w:document xmlns:wpc="http://schemas.microsoft.com/office/word/2010/wordprocessingCanvas" xmlns:cx="http://schemas.microsoft.com/office/drawing/2014/chartex" xmlns:mc="http://schemas.openxmlformats.org/markup-compatibility/2006" xmlns:o="urn:schemas-microsoft-com:office:office" xmlns:r="http://schemas.openxmlformats.org/officeDocument/2006/relationships" xmlns:m="http://schemas.openxmlformats.org/officeDocument/2006/math" xmlns:v="urn:schemas-microsoft-com:vml" xmlns:wp14="http://schemas.microsoft.com/office/word/2010/wordprocessingDrawing" xmlns:wp="http://schemas.openxmlformats.org/drawingml/2006/wordprocessingDrawing" xmlns:w10="urn:schemas-microsoft-com:office:word" xmlns:w="http://schemas.openxmlformats.org/wordprocessingml/2006/main" xmlns:w14="http://schemas.microsoft.com/office/word/2010/wordml" xmlns:w15="http://schemas.microsoft.com/office/word/2012/wordml" xmlns:w16se="http://schemas.microsoft.com/office/word/2015/wordml/symex" xmlns:wpg="http://schemas.microsoft.com/office/word/2010/wordprocessingGroup" xmlns:wpi="http://schemas.microsoft.com/office/word/2010/wordprocessingInk" xmlns:wne="http://schemas.microsoft.com/office/word/2006/wordml" xmlns:wps="http://schemas.microsoft.com/office/word/2010/wordprocessingShape" mc:Ignorable="w14 w15 w16se wp14">
+<w:document xmlns:wpc="http://schemas.microsoft.com/office/word/2010/wordprocessingCanvas" xmlns:mc="http://schemas.openxmlformats.org/markup-compatibility/2006" xmlns:o="urn:schemas-microsoft-com:office:office" xmlns:r="http://schemas.openxmlformats.org/officeDocument/2006/relationships" xmlns:m="http://schemas.openxmlformats.org/officeDocument/2006/math" xmlns:v="urn:schemas-microsoft-com:vml" xmlns:wp14="http://schemas.microsoft.com/office/word/2010/wordprocessingDrawing" xmlns:wp="http://schemas.openxmlformats.org/drawingml/2006/wordprocessingDrawing" xmlns:w10="urn:schemas-microsoft-com:office:word" xmlns:w="http://schemas.openxmlformats.org/wordprocessingml/2006/main" xmlns:w14="http://schemas.microsoft.com/office/word/2010/wordml" xmlns:w15="http://schemas.microsoft.com/office/word/2012/wordml" xmlns:wpg="http://schemas.microsoft.com/office/word/2010/wordprocessingGroup" xmlns:wpi="http://schemas.microsoft.com/office/word/2010/wordprocessingInk" xmlns:wne="http://schemas.microsoft.com/office/word/2006/wordml" xmlns:wps="http://schemas.microsoft.com/office/word/2010/wordprocessingShape" mc:Ignorable="w14 w15 wp14">
   <w:background w:color="FFFFFF" w:themeColor="background1"/>
   <w:body>
     <w:p>
@@ -2464,8 +2464,6 @@
         </w:rPr>
         <w:t>.</w:t>
       </w:r>
-      <w:bookmarkStart w:id="0" w:name="_GoBack"/>
-      <w:bookmarkEnd w:id="0"/>
       <w:r>
         <w:rPr>
           <w:rFonts w:ascii="Courier New" w:hAnsi="Courier New" w:cs="Courier New"/>
@@ -2518,6 +2516,30 @@
     </w:p>
     <w:p>
       <w:pPr>
+        <w:pStyle w:val="sdsd"/>
+      </w:pPr>
+      <w:r>
+        <w:t>Полудуплексный и дуплексный каналы данных относятся к способу передачи информации между двумя устройствами или системами. Основное отличие между ними заключается в возможности одновременной двусторонней передачи данных.</w:t>
+      </w:r>
+    </w:p>
+    <w:p>
+      <w:pPr>
+        <w:pStyle w:val="sdsd"/>
+      </w:pPr>
+      <w:r>
+        <w:t>Полудуплексный канал данных: В полудуплексной связи передача данных возможна только в одном направлении за раз. То есть, устройство может либо отправлять данные, либо принимать данные, но не может выполнять оба действия одновременно.</w:t>
+      </w:r>
+    </w:p>
+    <w:p>
+      <w:pPr>
+        <w:pStyle w:val="sdsd"/>
+      </w:pPr>
+      <w:r>
+        <w:t>Дуплексный канал данных: В дуплексной связи передача данных возможна одновременно в обоих направлениях. Оба устройства могут отправлять и принимать данные одновременно. Такой тип связи позволяет более эффективное использование канала передачи данных и обеспечивает более высокую пропускную способность.</w:t>
+      </w:r>
+    </w:p>
+    <w:p>
+      <w:pPr>
         <w:pStyle w:val="a3"/>
         <w:numPr>
           <w:ilvl w:val="0"/>
@@ -2566,6 +2588,15 @@
     </w:p>
     <w:p>
       <w:pPr>
+        <w:pStyle w:val="sdsd"/>
+      </w:pPr>
+      <w:r>
+        <w:lastRenderedPageBreak/>
+        <w:t>HTTP-протокол использует дуплексный канал данных для связи между клиентом и сервером.</w:t>
+      </w:r>
+    </w:p>
+    <w:p>
+      <w:pPr>
         <w:pStyle w:val="a3"/>
         <w:numPr>
           <w:ilvl w:val="0"/>
@@ -2609,6 +2640,19 @@
     </w:p>
     <w:p>
       <w:pPr>
+        <w:pStyle w:val="sdsd"/>
+      </w:pPr>
+      <w:proofErr w:type="spellStart"/>
+      <w:r>
+        <w:t>WebSocket</w:t>
+      </w:r>
+      <w:proofErr w:type="spellEnd"/>
+      <w:r>
+        <w:t xml:space="preserve"> - это протокол связи, который обеспечивает постоянное двустороннее (дуплексное) соединение между клиентом и сервером через единственный TCP-сокет.</w:t>
+      </w:r>
+    </w:p>
+    <w:p>
+      <w:pPr>
         <w:pStyle w:val="a3"/>
         <w:numPr>
           <w:ilvl w:val="0"/>
@@ -2659,6 +2703,19 @@
     </w:p>
     <w:p>
       <w:pPr>
+        <w:pStyle w:val="sdsd"/>
+      </w:pPr>
+      <w:proofErr w:type="spellStart"/>
+      <w:r>
+        <w:t>WebSocket</w:t>
+      </w:r>
+      <w:proofErr w:type="spellEnd"/>
+      <w:r>
+        <w:t>-протокол использует дуплексный канал данных для связи между клиентом и сервером.</w:t>
+      </w:r>
+    </w:p>
+    <w:p>
+      <w:pPr>
         <w:pStyle w:val="a3"/>
         <w:numPr>
           <w:ilvl w:val="0"/>
@@ -2710,6 +2767,312 @@
     </w:p>
     <w:p>
       <w:pPr>
+        <w:pStyle w:val="sdsd"/>
+      </w:pPr>
+      <w:r>
+        <w:t xml:space="preserve">Процедура </w:t>
+      </w:r>
+      <w:proofErr w:type="spellStart"/>
+      <w:r>
+        <w:t>WebSocket</w:t>
+      </w:r>
+      <w:proofErr w:type="spellEnd"/>
+      <w:r>
+        <w:t xml:space="preserve">-рукопожатия, также известная как </w:t>
+      </w:r>
+      <w:proofErr w:type="spellStart"/>
+      <w:r>
+        <w:t>WebSocket</w:t>
+      </w:r>
+      <w:proofErr w:type="spellEnd"/>
+      <w:r>
+        <w:t xml:space="preserve"> </w:t>
+      </w:r>
+      <w:proofErr w:type="spellStart"/>
+      <w:r>
+        <w:t>handshake</w:t>
+      </w:r>
+      <w:proofErr w:type="spellEnd"/>
+      <w:r>
+        <w:t xml:space="preserve">, является первоначальным этапом установки соединения между клиентом и сервером при использовании </w:t>
+      </w:r>
+      <w:proofErr w:type="spellStart"/>
+      <w:r>
+        <w:t>WebSocket</w:t>
+      </w:r>
+      <w:proofErr w:type="spellEnd"/>
+      <w:r>
+        <w:t>-протокола. Вот общая последовательность шагов этой процедуры:</w:t>
+      </w:r>
+    </w:p>
+    <w:p>
+      <w:pPr>
+        <w:pStyle w:val="sdsd"/>
+        <w:numPr>
+          <w:ilvl w:val="0"/>
+          <w:numId w:val="10"/>
+        </w:numPr>
+      </w:pPr>
+      <w:r>
+        <w:t xml:space="preserve">Клиент отправляет </w:t>
+      </w:r>
+      <w:r>
+        <w:rPr>
+          <w:lang w:val="en-US"/>
+        </w:rPr>
+        <w:t>HTTP</w:t>
+      </w:r>
+      <w:r>
+        <w:t xml:space="preserve">-запрос со специальными заголовками на сервер, указывая желание установить </w:t>
+      </w:r>
+      <w:proofErr w:type="spellStart"/>
+      <w:r>
+        <w:rPr>
+          <w:lang w:val="en-US"/>
+        </w:rPr>
+        <w:t>WebSocket</w:t>
+      </w:r>
+      <w:proofErr w:type="spellEnd"/>
+      <w:r>
+        <w:t>-соединение. Запрос содержит следующие заголовки:</w:t>
+      </w:r>
+    </w:p>
+    <w:p>
+      <w:pPr>
+        <w:pStyle w:val="sdsd"/>
+        <w:numPr>
+          <w:ilvl w:val="0"/>
+          <w:numId w:val="11"/>
+        </w:numPr>
+      </w:pPr>
+      <w:proofErr w:type="spellStart"/>
+      <w:r>
+        <w:t>Upgrade</w:t>
+      </w:r>
+      <w:proofErr w:type="spellEnd"/>
+      <w:r>
+        <w:t>: Значение этого заголовка должно быть "</w:t>
+      </w:r>
+      <w:proofErr w:type="spellStart"/>
+      <w:r>
+        <w:t>websocket</w:t>
+      </w:r>
+      <w:proofErr w:type="spellEnd"/>
+      <w:r>
+        <w:t xml:space="preserve">", указывая, что клиент хочет установить </w:t>
+      </w:r>
+      <w:proofErr w:type="spellStart"/>
+      <w:r>
+        <w:t>WebSocket</w:t>
+      </w:r>
+      <w:proofErr w:type="spellEnd"/>
+      <w:r>
+        <w:t>-соединение.</w:t>
+      </w:r>
+    </w:p>
+    <w:p>
+      <w:pPr>
+        <w:pStyle w:val="sdsd"/>
+        <w:numPr>
+          <w:ilvl w:val="0"/>
+          <w:numId w:val="11"/>
+        </w:numPr>
+      </w:pPr>
+      <w:proofErr w:type="spellStart"/>
+      <w:r>
+        <w:t>Connection</w:t>
+      </w:r>
+      <w:proofErr w:type="spellEnd"/>
+      <w:r>
+        <w:t>: Значение этого заголовка должно содержать "</w:t>
+      </w:r>
+      <w:proofErr w:type="spellStart"/>
+      <w:r>
+        <w:t>Upgrade</w:t>
+      </w:r>
+      <w:proofErr w:type="spellEnd"/>
+      <w:r>
+        <w:t xml:space="preserve">", чтобы указать, что соединение должно быть обновлено до </w:t>
+      </w:r>
+      <w:proofErr w:type="spellStart"/>
+      <w:r>
+        <w:t>WebSocket</w:t>
+      </w:r>
+      <w:proofErr w:type="spellEnd"/>
+      <w:r>
+        <w:t>.</w:t>
+      </w:r>
+    </w:p>
+    <w:p>
+      <w:pPr>
+        <w:pStyle w:val="sdsd"/>
+        <w:numPr>
+          <w:ilvl w:val="0"/>
+          <w:numId w:val="11"/>
+        </w:numPr>
+      </w:pPr>
+      <w:proofErr w:type="spellStart"/>
+      <w:r>
+        <w:t>Sec-WebSocket-Key</w:t>
+      </w:r>
+      <w:proofErr w:type="spellEnd"/>
+      <w:r>
+        <w:t>: Это случайно сгенерированное значение, которое используется для обеспечения безопасности рукопожатия.</w:t>
+      </w:r>
+    </w:p>
+    <w:p>
+      <w:pPr>
+        <w:pStyle w:val="sdsd"/>
+        <w:numPr>
+          <w:ilvl w:val="0"/>
+          <w:numId w:val="10"/>
+        </w:numPr>
+      </w:pPr>
+      <w:r>
+        <w:t xml:space="preserve">Сервер получает этот запрос и выполняет проверку наличия заголовков. Если все заголовки корректны, сервер готов принять запрос на установку </w:t>
+      </w:r>
+      <w:proofErr w:type="spellStart"/>
+      <w:r>
+        <w:t>WebSocket</w:t>
+      </w:r>
+      <w:proofErr w:type="spellEnd"/>
+      <w:r>
+        <w:t>-соединения.</w:t>
+      </w:r>
+    </w:p>
+    <w:p>
+      <w:pPr>
+        <w:pStyle w:val="sdsd"/>
+        <w:numPr>
+          <w:ilvl w:val="0"/>
+          <w:numId w:val="10"/>
+        </w:numPr>
+      </w:pPr>
+      <w:r>
+        <w:t>Сервер отправляет HTTP-ответ клиенту, подтверждая рукопожатие. Ответ содержит следующие заголовки:</w:t>
+      </w:r>
+    </w:p>
+    <w:p>
+      <w:pPr>
+        <w:pStyle w:val="sdsd"/>
+        <w:numPr>
+          <w:ilvl w:val="0"/>
+          <w:numId w:val="13"/>
+        </w:numPr>
+      </w:pPr>
+      <w:proofErr w:type="spellStart"/>
+      <w:r>
+        <w:t>Upgrade</w:t>
+      </w:r>
+      <w:proofErr w:type="spellEnd"/>
+      <w:r>
+        <w:t>: Значение этого заголовка также должно быть "</w:t>
+      </w:r>
+      <w:proofErr w:type="spellStart"/>
+      <w:r>
+        <w:t>websocket</w:t>
+      </w:r>
+      <w:proofErr w:type="spellEnd"/>
+      <w:r>
+        <w:t xml:space="preserve">", указывая на обновление соединения до </w:t>
+      </w:r>
+      <w:proofErr w:type="spellStart"/>
+      <w:r>
+        <w:t>WebSocket</w:t>
+      </w:r>
+      <w:proofErr w:type="spellEnd"/>
+      <w:r>
+        <w:t>.</w:t>
+      </w:r>
+    </w:p>
+    <w:p>
+      <w:pPr>
+        <w:pStyle w:val="sdsd"/>
+        <w:numPr>
+          <w:ilvl w:val="0"/>
+          <w:numId w:val="13"/>
+        </w:numPr>
+      </w:pPr>
+      <w:proofErr w:type="spellStart"/>
+      <w:r>
+        <w:t>Connection</w:t>
+      </w:r>
+      <w:proofErr w:type="spellEnd"/>
+      <w:r>
+        <w:t>: Значение этого заголовка должно содержать "</w:t>
+      </w:r>
+      <w:proofErr w:type="spellStart"/>
+      <w:r>
+        <w:t>Upgrade</w:t>
+      </w:r>
+      <w:proofErr w:type="spellEnd"/>
+      <w:r>
+        <w:t xml:space="preserve">", чтобы указать, что соединение было обновлено до </w:t>
+      </w:r>
+      <w:proofErr w:type="spellStart"/>
+      <w:r>
+        <w:t>WebSocket</w:t>
+      </w:r>
+      <w:proofErr w:type="spellEnd"/>
+      <w:r>
+        <w:t>.</w:t>
+      </w:r>
+    </w:p>
+    <w:p>
+      <w:pPr>
+        <w:pStyle w:val="sdsd"/>
+        <w:numPr>
+          <w:ilvl w:val="0"/>
+          <w:numId w:val="13"/>
+        </w:numPr>
+      </w:pPr>
+      <w:proofErr w:type="spellStart"/>
+      <w:r>
+        <w:t>Sec-WebSocket-Accept</w:t>
+      </w:r>
+      <w:proofErr w:type="spellEnd"/>
+      <w:r>
+        <w:t xml:space="preserve">: Значение этого заголовка является хэш-кодом, рассчитанным на основе значения </w:t>
+      </w:r>
+      <w:proofErr w:type="spellStart"/>
+      <w:r>
+        <w:t>Sec-WebSocket-Key</w:t>
+      </w:r>
+      <w:proofErr w:type="spellEnd"/>
+      <w:r>
+        <w:t xml:space="preserve">, предоставленного клиентом. Это подтверждение </w:t>
+      </w:r>
+      <w:proofErr w:type="spellStart"/>
+      <w:r>
+        <w:t>валидности</w:t>
+      </w:r>
+      <w:proofErr w:type="spellEnd"/>
+      <w:r>
+        <w:t xml:space="preserve"> рукопожатия.</w:t>
+      </w:r>
+    </w:p>
+    <w:p>
+      <w:pPr>
+        <w:pStyle w:val="sdsd"/>
+        <w:numPr>
+          <w:ilvl w:val="0"/>
+          <w:numId w:val="10"/>
+        </w:numPr>
+      </w:pPr>
+      <w:r>
+        <w:t xml:space="preserve">Клиент получает этот ответ и выполняет проверку заголовков. Если заголовки корректны, клиент знает, что </w:t>
+      </w:r>
+      <w:proofErr w:type="spellStart"/>
+      <w:r>
+        <w:t>WebSocket</w:t>
+      </w:r>
+      <w:proofErr w:type="spellEnd"/>
+      <w:r>
+        <w:t>-соединение было успешно установлено.</w:t>
+      </w:r>
+    </w:p>
+    <w:p>
+      <w:pPr>
         <w:pStyle w:val="a3"/>
         <w:numPr>
           <w:ilvl w:val="0"/>
@@ -2762,6 +3125,55 @@
           <w:szCs w:val="28"/>
         </w:rPr>
         <w:t>«широковещательный сервер».</w:t>
+      </w:r>
+    </w:p>
+    <w:p>
+      <w:pPr>
+        <w:pStyle w:val="sdsd"/>
+      </w:pPr>
+      <w:r>
+        <w:t>Широковещательное сообщение (</w:t>
+      </w:r>
+      <w:proofErr w:type="spellStart"/>
+      <w:r>
+        <w:t>broadcast</w:t>
+      </w:r>
+      <w:proofErr w:type="spellEnd"/>
+      <w:r>
+        <w:t xml:space="preserve">) - это сообщение, которое отправляется от одного отправителя и получается множеством получателей, расположенных в одной сети или в пределах определенной группы. </w:t>
+      </w:r>
+    </w:p>
+    <w:p>
+      <w:pPr>
+        <w:pStyle w:val="sdsd"/>
+      </w:pPr>
+      <w:r>
+        <w:t>Широковещательный сервер (</w:t>
+      </w:r>
+      <w:proofErr w:type="spellStart"/>
+      <w:r>
+        <w:t>broadcast</w:t>
+      </w:r>
+      <w:proofErr w:type="spellEnd"/>
+      <w:r>
+        <w:t xml:space="preserve"> </w:t>
+      </w:r>
+      <w:proofErr w:type="spellStart"/>
+      <w:r>
+        <w:t>server</w:t>
+      </w:r>
+      <w:proofErr w:type="spellEnd"/>
+      <w:r>
+        <w:t>) - это сервер, который передает широковещательные сообщения по сети. Он играет роль посредн</w:t>
+      </w:r>
+      <w:bookmarkStart w:id="0" w:name="_GoBack"/>
+      <w:bookmarkEnd w:id="0"/>
+      <w:r>
+        <w:t xml:space="preserve">ика, который получает </w:t>
+      </w:r>
+      <w:r>
+        <w:lastRenderedPageBreak/>
+        <w:t>сообщение от отправителя и перенаправляет его всем получателям, находящимся в той же сети или в той же группе.</w:t>
       </w:r>
     </w:p>
     <w:sectPr>
@@ -2776,7 +3188,7 @@
 </file>
 
 <file path=word/endnotes.xml><?xml version="1.0" encoding="utf-8"?>
-<w:endnotes xmlns:wpc="http://schemas.microsoft.com/office/word/2010/wordprocessingCanvas" xmlns:cx="http://schemas.microsoft.com/office/drawing/2014/chartex" xmlns:mc="http://schemas.openxmlformats.org/markup-compatibility/2006" xmlns:o="urn:schemas-microsoft-com:office:office" xmlns:r="http://schemas.openxmlformats.org/officeDocument/2006/relationships" xmlns:m="http://schemas.openxmlformats.org/officeDocument/2006/math" xmlns:v="urn:schemas-microsoft-com:vml" xmlns:wp14="http://schemas.microsoft.com/office/word/2010/wordprocessingDrawing" xmlns:wp="http://schemas.openxmlformats.org/drawingml/2006/wordprocessingDrawing" xmlns:w10="urn:schemas-microsoft-com:office:word" xmlns:w="http://schemas.openxmlformats.org/wordprocessingml/2006/main" xmlns:w14="http://schemas.microsoft.com/office/word/2010/wordml" xmlns:w15="http://schemas.microsoft.com/office/word/2012/wordml" xmlns:w16se="http://schemas.microsoft.com/office/word/2015/wordml/symex" xmlns:wpg="http://schemas.microsoft.com/office/word/2010/wordprocessingGroup" xmlns:wpi="http://schemas.microsoft.com/office/word/2010/wordprocessingInk" xmlns:wne="http://schemas.microsoft.com/office/word/2006/wordml" xmlns:wps="http://schemas.microsoft.com/office/word/2010/wordprocessingShape" mc:Ignorable="w14 w15 w16se wp14">
+<w:endnotes xmlns:wpc="http://schemas.microsoft.com/office/word/2010/wordprocessingCanvas" xmlns:mc="http://schemas.openxmlformats.org/markup-compatibility/2006" xmlns:o="urn:schemas-microsoft-com:office:office" xmlns:r="http://schemas.openxmlformats.org/officeDocument/2006/relationships" xmlns:m="http://schemas.openxmlformats.org/officeDocument/2006/math" xmlns:v="urn:schemas-microsoft-com:vml" xmlns:wp14="http://schemas.microsoft.com/office/word/2010/wordprocessingDrawing" xmlns:wp="http://schemas.openxmlformats.org/drawingml/2006/wordprocessingDrawing" xmlns:w10="urn:schemas-microsoft-com:office:word" xmlns:w="http://schemas.openxmlformats.org/wordprocessingml/2006/main" xmlns:w14="http://schemas.microsoft.com/office/word/2010/wordml" xmlns:w15="http://schemas.microsoft.com/office/word/2012/wordml" xmlns:wpg="http://schemas.microsoft.com/office/word/2010/wordprocessingGroup" xmlns:wpi="http://schemas.microsoft.com/office/word/2010/wordprocessingInk" xmlns:wne="http://schemas.microsoft.com/office/word/2006/wordml" xmlns:wps="http://schemas.microsoft.com/office/word/2010/wordprocessingShape" mc:Ignorable="w14 w15 wp14">
   <w:endnote w:type="separator" w:id="-1">
     <w:p>
       <w:pPr>
@@ -2801,7 +3213,7 @@
 </file>
 
 <file path=word/footer1.xml><?xml version="1.0" encoding="utf-8"?>
-<w:ftr xmlns:wpc="http://schemas.microsoft.com/office/word/2010/wordprocessingCanvas" xmlns:cx="http://schemas.microsoft.com/office/drawing/2014/chartex" xmlns:mc="http://schemas.openxmlformats.org/markup-compatibility/2006" xmlns:o="urn:schemas-microsoft-com:office:office" xmlns:r="http://schemas.openxmlformats.org/officeDocument/2006/relationships" xmlns:m="http://schemas.openxmlformats.org/officeDocument/2006/math" xmlns:v="urn:schemas-microsoft-com:vml" xmlns:wp14="http://schemas.microsoft.com/office/word/2010/wordprocessingDrawing" xmlns:wp="http://schemas.openxmlformats.org/drawingml/2006/wordprocessingDrawing" xmlns:w10="urn:schemas-microsoft-com:office:word" xmlns:w="http://schemas.openxmlformats.org/wordprocessingml/2006/main" xmlns:w14="http://schemas.microsoft.com/office/word/2010/wordml" xmlns:w15="http://schemas.microsoft.com/office/word/2012/wordml" xmlns:w16se="http://schemas.microsoft.com/office/word/2015/wordml/symex" xmlns:wpg="http://schemas.microsoft.com/office/word/2010/wordprocessingGroup" xmlns:wpi="http://schemas.microsoft.com/office/word/2010/wordprocessingInk" xmlns:wne="http://schemas.microsoft.com/office/word/2006/wordml" xmlns:wps="http://schemas.microsoft.com/office/word/2010/wordprocessingShape" mc:Ignorable="w14 w15 w16se wp14">
+<w:ftr xmlns:wpc="http://schemas.microsoft.com/office/word/2010/wordprocessingCanvas" xmlns:mc="http://schemas.openxmlformats.org/markup-compatibility/2006" xmlns:o="urn:schemas-microsoft-com:office:office" xmlns:r="http://schemas.openxmlformats.org/officeDocument/2006/relationships" xmlns:m="http://schemas.openxmlformats.org/officeDocument/2006/math" xmlns:v="urn:schemas-microsoft-com:vml" xmlns:wp14="http://schemas.microsoft.com/office/word/2010/wordprocessingDrawing" xmlns:wp="http://schemas.openxmlformats.org/drawingml/2006/wordprocessingDrawing" xmlns:w10="urn:schemas-microsoft-com:office:word" xmlns:w="http://schemas.openxmlformats.org/wordprocessingml/2006/main" xmlns:w14="http://schemas.microsoft.com/office/word/2010/wordml" xmlns:w15="http://schemas.microsoft.com/office/word/2012/wordml" xmlns:wpg="http://schemas.microsoft.com/office/word/2010/wordprocessingGroup" xmlns:wpi="http://schemas.microsoft.com/office/word/2010/wordprocessingInk" xmlns:wne="http://schemas.microsoft.com/office/word/2006/wordml" xmlns:wps="http://schemas.microsoft.com/office/word/2010/wordprocessingShape" mc:Ignorable="w14 w15 wp14">
   <w:sdt>
     <w:sdtPr>
       <w:id w:val="561683548"/>
@@ -2814,7 +3226,7 @@
     <w:sdtContent>
       <w:p>
         <w:pPr>
-          <w:pStyle w:val="a8"/>
+          <w:pStyle w:val="a9"/>
           <w:jc w:val="right"/>
         </w:pPr>
         <w:r>
@@ -2840,14 +3252,14 @@
   </w:sdt>
   <w:p>
     <w:pPr>
-      <w:pStyle w:val="a8"/>
+      <w:pStyle w:val="a9"/>
     </w:pPr>
   </w:p>
 </w:ftr>
 </file>
 
 <file path=word/footnotes.xml><?xml version="1.0" encoding="utf-8"?>
-<w:footnotes xmlns:wpc="http://schemas.microsoft.com/office/word/2010/wordprocessingCanvas" xmlns:cx="http://schemas.microsoft.com/office/drawing/2014/chartex" xmlns:mc="http://schemas.openxmlformats.org/markup-compatibility/2006" xmlns:o="urn:schemas-microsoft-com:office:office" xmlns:r="http://schemas.openxmlformats.org/officeDocument/2006/relationships" xmlns:m="http://schemas.openxmlformats.org/officeDocument/2006/math" xmlns:v="urn:schemas-microsoft-com:vml" xmlns:wp14="http://schemas.microsoft.com/office/word/2010/wordprocessingDrawing" xmlns:wp="http://schemas.openxmlformats.org/drawingml/2006/wordprocessingDrawing" xmlns:w10="urn:schemas-microsoft-com:office:word" xmlns:w="http://schemas.openxmlformats.org/wordprocessingml/2006/main" xmlns:w14="http://schemas.microsoft.com/office/word/2010/wordml" xmlns:w15="http://schemas.microsoft.com/office/word/2012/wordml" xmlns:w16se="http://schemas.microsoft.com/office/word/2015/wordml/symex" xmlns:wpg="http://schemas.microsoft.com/office/word/2010/wordprocessingGroup" xmlns:wpi="http://schemas.microsoft.com/office/word/2010/wordprocessingInk" xmlns:wne="http://schemas.microsoft.com/office/word/2006/wordml" xmlns:wps="http://schemas.microsoft.com/office/word/2010/wordprocessingShape" mc:Ignorable="w14 w15 w16se wp14">
+<w:footnotes xmlns:wpc="http://schemas.microsoft.com/office/word/2010/wordprocessingCanvas" xmlns:mc="http://schemas.openxmlformats.org/markup-compatibility/2006" xmlns:o="urn:schemas-microsoft-com:office:office" xmlns:r="http://schemas.openxmlformats.org/officeDocument/2006/relationships" xmlns:m="http://schemas.openxmlformats.org/officeDocument/2006/math" xmlns:v="urn:schemas-microsoft-com:vml" xmlns:wp14="http://schemas.microsoft.com/office/word/2010/wordprocessingDrawing" xmlns:wp="http://schemas.openxmlformats.org/drawingml/2006/wordprocessingDrawing" xmlns:w10="urn:schemas-microsoft-com:office:word" xmlns:w="http://schemas.openxmlformats.org/wordprocessingml/2006/main" xmlns:w14="http://schemas.microsoft.com/office/word/2010/wordml" xmlns:w15="http://schemas.microsoft.com/office/word/2012/wordml" xmlns:wpg="http://schemas.microsoft.com/office/word/2010/wordprocessingGroup" xmlns:wpi="http://schemas.microsoft.com/office/word/2010/wordprocessingInk" xmlns:wne="http://schemas.microsoft.com/office/word/2006/wordml" xmlns:wps="http://schemas.microsoft.com/office/word/2010/wordprocessingShape" mc:Ignorable="w14 w15 wp14">
   <w:footnote w:type="separator" w:id="-1">
     <w:p>
       <w:pPr>
@@ -2872,8 +3284,8 @@
 </file>
 
 <file path=word/numbering.xml><?xml version="1.0" encoding="utf-8"?>
-<w:numbering xmlns:wpc="http://schemas.microsoft.com/office/word/2010/wordprocessingCanvas" xmlns:cx="http://schemas.microsoft.com/office/drawing/2014/chartex" xmlns:mc="http://schemas.openxmlformats.org/markup-compatibility/2006" xmlns:o="urn:schemas-microsoft-com:office:office" xmlns:r="http://schemas.openxmlformats.org/officeDocument/2006/relationships" xmlns:m="http://schemas.openxmlformats.org/officeDocument/2006/math" xmlns:v="urn:schemas-microsoft-com:vml" xmlns:wp14="http://schemas.microsoft.com/office/word/2010/wordprocessingDrawing" xmlns:wp="http://schemas.openxmlformats.org/drawingml/2006/wordprocessingDrawing" xmlns:w10="urn:schemas-microsoft-com:office:word" xmlns:w="http://schemas.openxmlformats.org/wordprocessingml/2006/main" xmlns:w14="http://schemas.microsoft.com/office/word/2010/wordml" xmlns:w15="http://schemas.microsoft.com/office/word/2012/wordml" xmlns:w16se="http://schemas.microsoft.com/office/word/2015/wordml/symex" xmlns:wpg="http://schemas.microsoft.com/office/word/2010/wordprocessingGroup" xmlns:wpi="http://schemas.microsoft.com/office/word/2010/wordprocessingInk" xmlns:wne="http://schemas.microsoft.com/office/word/2006/wordml" xmlns:wps="http://schemas.microsoft.com/office/word/2010/wordprocessingShape" mc:Ignorable="w14 w15 w16se wp14">
-  <w:abstractNum w:abstractNumId="0" w15:restartNumberingAfterBreak="0">
+<w:numbering xmlns:wpc="http://schemas.microsoft.com/office/word/2010/wordprocessingCanvas" xmlns:mc="http://schemas.openxmlformats.org/markup-compatibility/2006" xmlns:o="urn:schemas-microsoft-com:office:office" xmlns:r="http://schemas.openxmlformats.org/officeDocument/2006/relationships" xmlns:m="http://schemas.openxmlformats.org/officeDocument/2006/math" xmlns:v="urn:schemas-microsoft-com:vml" xmlns:wp14="http://schemas.microsoft.com/office/word/2010/wordprocessingDrawing" xmlns:wp="http://schemas.openxmlformats.org/drawingml/2006/wordprocessingDrawing" xmlns:w10="urn:schemas-microsoft-com:office:word" xmlns:w="http://schemas.openxmlformats.org/wordprocessingml/2006/main" xmlns:w14="http://schemas.microsoft.com/office/word/2010/wordml" xmlns:w15="http://schemas.microsoft.com/office/word/2012/wordml" xmlns:wpg="http://schemas.microsoft.com/office/word/2010/wordprocessingGroup" xmlns:wpi="http://schemas.microsoft.com/office/word/2010/wordprocessingInk" xmlns:wne="http://schemas.microsoft.com/office/word/2006/wordml" xmlns:wps="http://schemas.microsoft.com/office/word/2010/wordprocessingShape" mc:Ignorable="w14 w15 wp14">
+  <w:abstractNum w:abstractNumId="0">
     <w:nsid w:val="12C42D87"/>
     <w:multiLevelType w:val="hybridMultilevel"/>
     <w:tmpl w:val="593A709A"/>
@@ -2963,7 +3375,7 @@
       </w:pPr>
     </w:lvl>
   </w:abstractNum>
-  <w:abstractNum w:abstractNumId="1" w15:restartNumberingAfterBreak="0">
+  <w:abstractNum w:abstractNumId="1">
     <w:nsid w:val="1DDD65C9"/>
     <w:multiLevelType w:val="hybridMultilevel"/>
     <w:tmpl w:val="80B8B01A"/>
@@ -3053,7 +3465,233 @@
       </w:pPr>
     </w:lvl>
   </w:abstractNum>
-  <w:abstractNum w:abstractNumId="2" w15:restartNumberingAfterBreak="0">
+  <w:abstractNum w:abstractNumId="2">
+    <w:nsid w:val="2DAA05D6"/>
+    <w:multiLevelType w:val="hybridMultilevel"/>
+    <w:tmpl w:val="0160138C"/>
+    <w:lvl w:ilvl="0" w:tplc="04190001">
+      <w:start w:val="1"/>
+      <w:numFmt w:val="bullet"/>
+      <w:lvlText w:val=""/>
+      <w:lvlJc w:val="left"/>
+      <w:pPr>
+        <w:ind w:left="1440" w:hanging="360"/>
+      </w:pPr>
+      <w:rPr>
+        <w:rFonts w:ascii="Symbol" w:hAnsi="Symbol" w:hint="default"/>
+      </w:rPr>
+    </w:lvl>
+    <w:lvl w:ilvl="1" w:tplc="04190003" w:tentative="1">
+      <w:start w:val="1"/>
+      <w:numFmt w:val="bullet"/>
+      <w:lvlText w:val="o"/>
+      <w:lvlJc w:val="left"/>
+      <w:pPr>
+        <w:ind w:left="2160" w:hanging="360"/>
+      </w:pPr>
+      <w:rPr>
+        <w:rFonts w:ascii="Courier New" w:hAnsi="Courier New" w:cs="Courier New" w:hint="default"/>
+      </w:rPr>
+    </w:lvl>
+    <w:lvl w:ilvl="2" w:tplc="04190005" w:tentative="1">
+      <w:start w:val="1"/>
+      <w:numFmt w:val="bullet"/>
+      <w:lvlText w:val=""/>
+      <w:lvlJc w:val="left"/>
+      <w:pPr>
+        <w:ind w:left="2880" w:hanging="360"/>
+      </w:pPr>
+      <w:rPr>
+        <w:rFonts w:ascii="Wingdings" w:hAnsi="Wingdings" w:hint="default"/>
+      </w:rPr>
+    </w:lvl>
+    <w:lvl w:ilvl="3" w:tplc="04190001" w:tentative="1">
+      <w:start w:val="1"/>
+      <w:numFmt w:val="bullet"/>
+      <w:lvlText w:val=""/>
+      <w:lvlJc w:val="left"/>
+      <w:pPr>
+        <w:ind w:left="3600" w:hanging="360"/>
+      </w:pPr>
+      <w:rPr>
+        <w:rFonts w:ascii="Symbol" w:hAnsi="Symbol" w:hint="default"/>
+      </w:rPr>
+    </w:lvl>
+    <w:lvl w:ilvl="4" w:tplc="04190003" w:tentative="1">
+      <w:start w:val="1"/>
+      <w:numFmt w:val="bullet"/>
+      <w:lvlText w:val="o"/>
+      <w:lvlJc w:val="left"/>
+      <w:pPr>
+        <w:ind w:left="4320" w:hanging="360"/>
+      </w:pPr>
+      <w:rPr>
+        <w:rFonts w:ascii="Courier New" w:hAnsi="Courier New" w:cs="Courier New" w:hint="default"/>
+      </w:rPr>
+    </w:lvl>
+    <w:lvl w:ilvl="5" w:tplc="04190005" w:tentative="1">
+      <w:start w:val="1"/>
+      <w:numFmt w:val="bullet"/>
+      <w:lvlText w:val=""/>
+      <w:lvlJc w:val="left"/>
+      <w:pPr>
+        <w:ind w:left="5040" w:hanging="360"/>
+      </w:pPr>
+      <w:rPr>
+        <w:rFonts w:ascii="Wingdings" w:hAnsi="Wingdings" w:hint="default"/>
+      </w:rPr>
+    </w:lvl>
+    <w:lvl w:ilvl="6" w:tplc="04190001" w:tentative="1">
+      <w:start w:val="1"/>
+      <w:numFmt w:val="bullet"/>
+      <w:lvlText w:val=""/>
+      <w:lvlJc w:val="left"/>
+      <w:pPr>
+        <w:ind w:left="5760" w:hanging="360"/>
+      </w:pPr>
+      <w:rPr>
+        <w:rFonts w:ascii="Symbol" w:hAnsi="Symbol" w:hint="default"/>
+      </w:rPr>
+    </w:lvl>
+    <w:lvl w:ilvl="7" w:tplc="04190003" w:tentative="1">
+      <w:start w:val="1"/>
+      <w:numFmt w:val="bullet"/>
+      <w:lvlText w:val="o"/>
+      <w:lvlJc w:val="left"/>
+      <w:pPr>
+        <w:ind w:left="6480" w:hanging="360"/>
+      </w:pPr>
+      <w:rPr>
+        <w:rFonts w:ascii="Courier New" w:hAnsi="Courier New" w:cs="Courier New" w:hint="default"/>
+      </w:rPr>
+    </w:lvl>
+    <w:lvl w:ilvl="8" w:tplc="04190005" w:tentative="1">
+      <w:start w:val="1"/>
+      <w:numFmt w:val="bullet"/>
+      <w:lvlText w:val=""/>
+      <w:lvlJc w:val="left"/>
+      <w:pPr>
+        <w:ind w:left="7200" w:hanging="360"/>
+      </w:pPr>
+      <w:rPr>
+        <w:rFonts w:ascii="Wingdings" w:hAnsi="Wingdings" w:hint="default"/>
+      </w:rPr>
+    </w:lvl>
+  </w:abstractNum>
+  <w:abstractNum w:abstractNumId="3">
+    <w:nsid w:val="2FE64E1D"/>
+    <w:multiLevelType w:val="hybridMultilevel"/>
+    <w:tmpl w:val="C4B4C762"/>
+    <w:lvl w:ilvl="0" w:tplc="04190001">
+      <w:start w:val="1"/>
+      <w:numFmt w:val="bullet"/>
+      <w:lvlText w:val=""/>
+      <w:lvlJc w:val="left"/>
+      <w:pPr>
+        <w:ind w:left="1440" w:hanging="360"/>
+      </w:pPr>
+      <w:rPr>
+        <w:rFonts w:ascii="Symbol" w:hAnsi="Symbol" w:hint="default"/>
+      </w:rPr>
+    </w:lvl>
+    <w:lvl w:ilvl="1" w:tplc="04190003" w:tentative="1">
+      <w:start w:val="1"/>
+      <w:numFmt w:val="bullet"/>
+      <w:lvlText w:val="o"/>
+      <w:lvlJc w:val="left"/>
+      <w:pPr>
+        <w:ind w:left="2160" w:hanging="360"/>
+      </w:pPr>
+      <w:rPr>
+        <w:rFonts w:ascii="Courier New" w:hAnsi="Courier New" w:cs="Courier New" w:hint="default"/>
+      </w:rPr>
+    </w:lvl>
+    <w:lvl w:ilvl="2" w:tplc="04190005" w:tentative="1">
+      <w:start w:val="1"/>
+      <w:numFmt w:val="bullet"/>
+      <w:lvlText w:val=""/>
+      <w:lvlJc w:val="left"/>
+      <w:pPr>
+        <w:ind w:left="2880" w:hanging="360"/>
+      </w:pPr>
+      <w:rPr>
+        <w:rFonts w:ascii="Wingdings" w:hAnsi="Wingdings" w:hint="default"/>
+      </w:rPr>
+    </w:lvl>
+    <w:lvl w:ilvl="3" w:tplc="04190001" w:tentative="1">
+      <w:start w:val="1"/>
+      <w:numFmt w:val="bullet"/>
+      <w:lvlText w:val=""/>
+      <w:lvlJc w:val="left"/>
+      <w:pPr>
+        <w:ind w:left="3600" w:hanging="360"/>
+      </w:pPr>
+      <w:rPr>
+        <w:rFonts w:ascii="Symbol" w:hAnsi="Symbol" w:hint="default"/>
+      </w:rPr>
+    </w:lvl>
+    <w:lvl w:ilvl="4" w:tplc="04190003" w:tentative="1">
+      <w:start w:val="1"/>
+      <w:numFmt w:val="bullet"/>
+      <w:lvlText w:val="o"/>
+      <w:lvlJc w:val="left"/>
+      <w:pPr>
+        <w:ind w:left="4320" w:hanging="360"/>
+      </w:pPr>
+      <w:rPr>
+        <w:rFonts w:ascii="Courier New" w:hAnsi="Courier New" w:cs="Courier New" w:hint="default"/>
+      </w:rPr>
+    </w:lvl>
+    <w:lvl w:ilvl="5" w:tplc="04190005" w:tentative="1">
+      <w:start w:val="1"/>
+      <w:numFmt w:val="bullet"/>
+      <w:lvlText w:val=""/>
+      <w:lvlJc w:val="left"/>
+      <w:pPr>
+        <w:ind w:left="5040" w:hanging="360"/>
+      </w:pPr>
+      <w:rPr>
+        <w:rFonts w:ascii="Wingdings" w:hAnsi="Wingdings" w:hint="default"/>
+      </w:rPr>
+    </w:lvl>
+    <w:lvl w:ilvl="6" w:tplc="04190001" w:tentative="1">
+      <w:start w:val="1"/>
+      <w:numFmt w:val="bullet"/>
+      <w:lvlText w:val=""/>
+      <w:lvlJc w:val="left"/>
+      <w:pPr>
+        <w:ind w:left="5760" w:hanging="360"/>
+      </w:pPr>
+      <w:rPr>
+        <w:rFonts w:ascii="Symbol" w:hAnsi="Symbol" w:hint="default"/>
+      </w:rPr>
+    </w:lvl>
+    <w:lvl w:ilvl="7" w:tplc="04190003" w:tentative="1">
+      <w:start w:val="1"/>
+      <w:numFmt w:val="bullet"/>
+      <w:lvlText w:val="o"/>
+      <w:lvlJc w:val="left"/>
+      <w:pPr>
+        <w:ind w:left="6480" w:hanging="360"/>
+      </w:pPr>
+      <w:rPr>
+        <w:rFonts w:ascii="Courier New" w:hAnsi="Courier New" w:cs="Courier New" w:hint="default"/>
+      </w:rPr>
+    </w:lvl>
+    <w:lvl w:ilvl="8" w:tplc="04190005" w:tentative="1">
+      <w:start w:val="1"/>
+      <w:numFmt w:val="bullet"/>
+      <w:lvlText w:val=""/>
+      <w:lvlJc w:val="left"/>
+      <w:pPr>
+        <w:ind w:left="7200" w:hanging="360"/>
+      </w:pPr>
+      <w:rPr>
+        <w:rFonts w:ascii="Wingdings" w:hAnsi="Wingdings" w:hint="default"/>
+      </w:rPr>
+    </w:lvl>
+  </w:abstractNum>
+  <w:abstractNum w:abstractNumId="4">
     <w:nsid w:val="3666235F"/>
     <w:multiLevelType w:val="hybridMultilevel"/>
     <w:tmpl w:val="CC00BB38"/>
@@ -3165,7 +3803,7 @@
       </w:rPr>
     </w:lvl>
   </w:abstractNum>
-  <w:abstractNum w:abstractNumId="3" w15:restartNumberingAfterBreak="0">
+  <w:abstractNum w:abstractNumId="5">
     <w:nsid w:val="392D2C3B"/>
     <w:multiLevelType w:val="multilevel"/>
     <w:tmpl w:val="2D72D48E"/>
@@ -3314,7 +3952,298 @@
       </w:rPr>
     </w:lvl>
   </w:abstractNum>
-  <w:abstractNum w:abstractNumId="4" w15:restartNumberingAfterBreak="0">
+  <w:abstractNum w:abstractNumId="6">
+    <w:nsid w:val="46334BDD"/>
+    <w:multiLevelType w:val="hybridMultilevel"/>
+    <w:tmpl w:val="EB9C6A4A"/>
+    <w:lvl w:ilvl="0" w:tplc="829C2BF0">
+      <w:start w:val="1"/>
+      <w:numFmt w:val="decimal"/>
+      <w:lvlText w:val="%1."/>
+      <w:lvlJc w:val="left"/>
+      <w:pPr>
+        <w:ind w:left="756" w:hanging="396"/>
+      </w:pPr>
+      <w:rPr>
+        <w:rFonts w:hint="default"/>
+      </w:rPr>
+    </w:lvl>
+    <w:lvl w:ilvl="1" w:tplc="04190019" w:tentative="1">
+      <w:start w:val="1"/>
+      <w:numFmt w:val="lowerLetter"/>
+      <w:lvlText w:val="%2."/>
+      <w:lvlJc w:val="left"/>
+      <w:pPr>
+        <w:ind w:left="1440" w:hanging="360"/>
+      </w:pPr>
+    </w:lvl>
+    <w:lvl w:ilvl="2" w:tplc="0419001B" w:tentative="1">
+      <w:start w:val="1"/>
+      <w:numFmt w:val="lowerRoman"/>
+      <w:lvlText w:val="%3."/>
+      <w:lvlJc w:val="right"/>
+      <w:pPr>
+        <w:ind w:left="2160" w:hanging="180"/>
+      </w:pPr>
+    </w:lvl>
+    <w:lvl w:ilvl="3" w:tplc="0419000F" w:tentative="1">
+      <w:start w:val="1"/>
+      <w:numFmt w:val="decimal"/>
+      <w:lvlText w:val="%4."/>
+      <w:lvlJc w:val="left"/>
+      <w:pPr>
+        <w:ind w:left="2880" w:hanging="360"/>
+      </w:pPr>
+    </w:lvl>
+    <w:lvl w:ilvl="4" w:tplc="04190019" w:tentative="1">
+      <w:start w:val="1"/>
+      <w:numFmt w:val="lowerLetter"/>
+      <w:lvlText w:val="%5."/>
+      <w:lvlJc w:val="left"/>
+      <w:pPr>
+        <w:ind w:left="3600" w:hanging="360"/>
+      </w:pPr>
+    </w:lvl>
+    <w:lvl w:ilvl="5" w:tplc="0419001B" w:tentative="1">
+      <w:start w:val="1"/>
+      <w:numFmt w:val="lowerRoman"/>
+      <w:lvlText w:val="%6."/>
+      <w:lvlJc w:val="right"/>
+      <w:pPr>
+        <w:ind w:left="4320" w:hanging="180"/>
+      </w:pPr>
+    </w:lvl>
+    <w:lvl w:ilvl="6" w:tplc="0419000F" w:tentative="1">
+      <w:start w:val="1"/>
+      <w:numFmt w:val="decimal"/>
+      <w:lvlText w:val="%7."/>
+      <w:lvlJc w:val="left"/>
+      <w:pPr>
+        <w:ind w:left="5040" w:hanging="360"/>
+      </w:pPr>
+    </w:lvl>
+    <w:lvl w:ilvl="7" w:tplc="04190019" w:tentative="1">
+      <w:start w:val="1"/>
+      <w:numFmt w:val="lowerLetter"/>
+      <w:lvlText w:val="%8."/>
+      <w:lvlJc w:val="left"/>
+      <w:pPr>
+        <w:ind w:left="5760" w:hanging="360"/>
+      </w:pPr>
+    </w:lvl>
+    <w:lvl w:ilvl="8" w:tplc="0419001B" w:tentative="1">
+      <w:start w:val="1"/>
+      <w:numFmt w:val="lowerRoman"/>
+      <w:lvlText w:val="%9."/>
+      <w:lvlJc w:val="right"/>
+      <w:pPr>
+        <w:ind w:left="6480" w:hanging="180"/>
+      </w:pPr>
+    </w:lvl>
+  </w:abstractNum>
+  <w:abstractNum w:abstractNumId="7">
+    <w:nsid w:val="55D35485"/>
+    <w:multiLevelType w:val="hybridMultilevel"/>
+    <w:tmpl w:val="6526DAA8"/>
+    <w:lvl w:ilvl="0" w:tplc="04190001">
+      <w:start w:val="1"/>
+      <w:numFmt w:val="bullet"/>
+      <w:lvlText w:val=""/>
+      <w:lvlJc w:val="left"/>
+      <w:pPr>
+        <w:ind w:left="1440" w:hanging="360"/>
+      </w:pPr>
+      <w:rPr>
+        <w:rFonts w:ascii="Symbol" w:hAnsi="Symbol" w:hint="default"/>
+      </w:rPr>
+    </w:lvl>
+    <w:lvl w:ilvl="1" w:tplc="04190003" w:tentative="1">
+      <w:start w:val="1"/>
+      <w:numFmt w:val="bullet"/>
+      <w:lvlText w:val="o"/>
+      <w:lvlJc w:val="left"/>
+      <w:pPr>
+        <w:ind w:left="2160" w:hanging="360"/>
+      </w:pPr>
+      <w:rPr>
+        <w:rFonts w:ascii="Courier New" w:hAnsi="Courier New" w:cs="Courier New" w:hint="default"/>
+      </w:rPr>
+    </w:lvl>
+    <w:lvl w:ilvl="2" w:tplc="04190005" w:tentative="1">
+      <w:start w:val="1"/>
+      <w:numFmt w:val="bullet"/>
+      <w:lvlText w:val=""/>
+      <w:lvlJc w:val="left"/>
+      <w:pPr>
+        <w:ind w:left="2880" w:hanging="360"/>
+      </w:pPr>
+      <w:rPr>
+        <w:rFonts w:ascii="Wingdings" w:hAnsi="Wingdings" w:hint="default"/>
+      </w:rPr>
+    </w:lvl>
+    <w:lvl w:ilvl="3" w:tplc="04190001" w:tentative="1">
+      <w:start w:val="1"/>
+      <w:numFmt w:val="bullet"/>
+      <w:lvlText w:val=""/>
+      <w:lvlJc w:val="left"/>
+      <w:pPr>
+        <w:ind w:left="3600" w:hanging="360"/>
+      </w:pPr>
+      <w:rPr>
+        <w:rFonts w:ascii="Symbol" w:hAnsi="Symbol" w:hint="default"/>
+      </w:rPr>
+    </w:lvl>
+    <w:lvl w:ilvl="4" w:tplc="04190003" w:tentative="1">
+      <w:start w:val="1"/>
+      <w:numFmt w:val="bullet"/>
+      <w:lvlText w:val="o"/>
+      <w:lvlJc w:val="left"/>
+      <w:pPr>
+        <w:ind w:left="4320" w:hanging="360"/>
+      </w:pPr>
+      <w:rPr>
+        <w:rFonts w:ascii="Courier New" w:hAnsi="Courier New" w:cs="Courier New" w:hint="default"/>
+      </w:rPr>
+    </w:lvl>
+    <w:lvl w:ilvl="5" w:tplc="04190005" w:tentative="1">
+      <w:start w:val="1"/>
+      <w:numFmt w:val="bullet"/>
+      <w:lvlText w:val=""/>
+      <w:lvlJc w:val="left"/>
+      <w:pPr>
+        <w:ind w:left="5040" w:hanging="360"/>
+      </w:pPr>
+      <w:rPr>
+        <w:rFonts w:ascii="Wingdings" w:hAnsi="Wingdings" w:hint="default"/>
+      </w:rPr>
+    </w:lvl>
+    <w:lvl w:ilvl="6" w:tplc="04190001" w:tentative="1">
+      <w:start w:val="1"/>
+      <w:numFmt w:val="bullet"/>
+      <w:lvlText w:val=""/>
+      <w:lvlJc w:val="left"/>
+      <w:pPr>
+        <w:ind w:left="5760" w:hanging="360"/>
+      </w:pPr>
+      <w:rPr>
+        <w:rFonts w:ascii="Symbol" w:hAnsi="Symbol" w:hint="default"/>
+      </w:rPr>
+    </w:lvl>
+    <w:lvl w:ilvl="7" w:tplc="04190003" w:tentative="1">
+      <w:start w:val="1"/>
+      <w:numFmt w:val="bullet"/>
+      <w:lvlText w:val="o"/>
+      <w:lvlJc w:val="left"/>
+      <w:pPr>
+        <w:ind w:left="6480" w:hanging="360"/>
+      </w:pPr>
+      <w:rPr>
+        <w:rFonts w:ascii="Courier New" w:hAnsi="Courier New" w:cs="Courier New" w:hint="default"/>
+      </w:rPr>
+    </w:lvl>
+    <w:lvl w:ilvl="8" w:tplc="04190005" w:tentative="1">
+      <w:start w:val="1"/>
+      <w:numFmt w:val="bullet"/>
+      <w:lvlText w:val=""/>
+      <w:lvlJc w:val="left"/>
+      <w:pPr>
+        <w:ind w:left="7200" w:hanging="360"/>
+      </w:pPr>
+      <w:rPr>
+        <w:rFonts w:ascii="Wingdings" w:hAnsi="Wingdings" w:hint="default"/>
+      </w:rPr>
+    </w:lvl>
+  </w:abstractNum>
+  <w:abstractNum w:abstractNumId="8">
+    <w:nsid w:val="5A7E6C64"/>
+    <w:multiLevelType w:val="hybridMultilevel"/>
+    <w:tmpl w:val="A6F80474"/>
+    <w:lvl w:ilvl="0" w:tplc="0419000F">
+      <w:start w:val="1"/>
+      <w:numFmt w:val="decimal"/>
+      <w:lvlText w:val="%1."/>
+      <w:lvlJc w:val="left"/>
+      <w:pPr>
+        <w:ind w:left="720" w:hanging="360"/>
+      </w:pPr>
+      <w:rPr>
+        <w:rFonts w:hint="default"/>
+      </w:rPr>
+    </w:lvl>
+    <w:lvl w:ilvl="1" w:tplc="04190019" w:tentative="1">
+      <w:start w:val="1"/>
+      <w:numFmt w:val="lowerLetter"/>
+      <w:lvlText w:val="%2."/>
+      <w:lvlJc w:val="left"/>
+      <w:pPr>
+        <w:ind w:left="1440" w:hanging="360"/>
+      </w:pPr>
+    </w:lvl>
+    <w:lvl w:ilvl="2" w:tplc="0419001B" w:tentative="1">
+      <w:start w:val="1"/>
+      <w:numFmt w:val="lowerRoman"/>
+      <w:lvlText w:val="%3."/>
+      <w:lvlJc w:val="right"/>
+      <w:pPr>
+        <w:ind w:left="2160" w:hanging="180"/>
+      </w:pPr>
+    </w:lvl>
+    <w:lvl w:ilvl="3" w:tplc="0419000F" w:tentative="1">
+      <w:start w:val="1"/>
+      <w:numFmt w:val="decimal"/>
+      <w:lvlText w:val="%4."/>
+      <w:lvlJc w:val="left"/>
+      <w:pPr>
+        <w:ind w:left="2880" w:hanging="360"/>
+      </w:pPr>
+    </w:lvl>
+    <w:lvl w:ilvl="4" w:tplc="04190019" w:tentative="1">
+      <w:start w:val="1"/>
+      <w:numFmt w:val="lowerLetter"/>
+      <w:lvlText w:val="%5."/>
+      <w:lvlJc w:val="left"/>
+      <w:pPr>
+        <w:ind w:left="3600" w:hanging="360"/>
+      </w:pPr>
+    </w:lvl>
+    <w:lvl w:ilvl="5" w:tplc="0419001B" w:tentative="1">
+      <w:start w:val="1"/>
+      <w:numFmt w:val="lowerRoman"/>
+      <w:lvlText w:val="%6."/>
+      <w:lvlJc w:val="right"/>
+      <w:pPr>
+        <w:ind w:left="4320" w:hanging="180"/>
+      </w:pPr>
+    </w:lvl>
+    <w:lvl w:ilvl="6" w:tplc="0419000F" w:tentative="1">
+      <w:start w:val="1"/>
+      <w:numFmt w:val="decimal"/>
+      <w:lvlText w:val="%7."/>
+      <w:lvlJc w:val="left"/>
+      <w:pPr>
+        <w:ind w:left="5040" w:hanging="360"/>
+      </w:pPr>
+    </w:lvl>
+    <w:lvl w:ilvl="7" w:tplc="04190019" w:tentative="1">
+      <w:start w:val="1"/>
+      <w:numFmt w:val="lowerLetter"/>
+      <w:lvlText w:val="%8."/>
+      <w:lvlJc w:val="left"/>
+      <w:pPr>
+        <w:ind w:left="5760" w:hanging="360"/>
+      </w:pPr>
+    </w:lvl>
+    <w:lvl w:ilvl="8" w:tplc="0419001B" w:tentative="1">
+      <w:start w:val="1"/>
+      <w:numFmt w:val="lowerRoman"/>
+      <w:lvlText w:val="%9."/>
+      <w:lvlJc w:val="right"/>
+      <w:pPr>
+        <w:ind w:left="6480" w:hanging="180"/>
+      </w:pPr>
+    </w:lvl>
+  </w:abstractNum>
+  <w:abstractNum w:abstractNumId="9">
     <w:nsid w:val="5BE53184"/>
     <w:multiLevelType w:val="hybridMultilevel"/>
     <w:tmpl w:val="F35007A2"/>
@@ -3404,7 +4333,7 @@
       </w:pPr>
     </w:lvl>
   </w:abstractNum>
-  <w:abstractNum w:abstractNumId="5" w15:restartNumberingAfterBreak="0">
+  <w:abstractNum w:abstractNumId="10">
     <w:nsid w:val="5BFF7F9F"/>
     <w:multiLevelType w:val="hybridMultilevel"/>
     <w:tmpl w:val="787808E4"/>
@@ -3494,7 +4423,7 @@
       </w:pPr>
     </w:lvl>
   </w:abstractNum>
-  <w:abstractNum w:abstractNumId="6" w15:restartNumberingAfterBreak="0">
+  <w:abstractNum w:abstractNumId="11">
     <w:nsid w:val="610254C1"/>
     <w:multiLevelType w:val="hybridMultilevel"/>
     <w:tmpl w:val="548294BC"/>
@@ -3584,7 +4513,7 @@
       </w:pPr>
     </w:lvl>
   </w:abstractNum>
-  <w:abstractNum w:abstractNumId="7" w15:restartNumberingAfterBreak="0">
+  <w:abstractNum w:abstractNumId="12">
     <w:nsid w:val="65A23D2D"/>
     <w:multiLevelType w:val="hybridMultilevel"/>
     <w:tmpl w:val="787808E4"/>
@@ -3678,31 +4607,46 @@
     <w:abstractNumId w:val="0"/>
   </w:num>
   <w:num w:numId="2">
-    <w:abstractNumId w:val="5"/>
+    <w:abstractNumId w:val="10"/>
   </w:num>
   <w:num w:numId="3">
-    <w:abstractNumId w:val="7"/>
+    <w:abstractNumId w:val="12"/>
   </w:num>
   <w:num w:numId="4">
-    <w:abstractNumId w:val="4"/>
+    <w:abstractNumId w:val="9"/>
   </w:num>
   <w:num w:numId="5">
     <w:abstractNumId w:val="1"/>
   </w:num>
   <w:num w:numId="6">
+    <w:abstractNumId w:val="11"/>
+  </w:num>
+  <w:num w:numId="7">
+    <w:abstractNumId w:val="5"/>
+  </w:num>
+  <w:num w:numId="8">
+    <w:abstractNumId w:val="4"/>
+  </w:num>
+  <w:num w:numId="9">
     <w:abstractNumId w:val="6"/>
   </w:num>
-  <w:num w:numId="7">
+  <w:num w:numId="10">
+    <w:abstractNumId w:val="8"/>
+  </w:num>
+  <w:num w:numId="11">
+    <w:abstractNumId w:val="2"/>
+  </w:num>
+  <w:num w:numId="12">
     <w:abstractNumId w:val="3"/>
   </w:num>
-  <w:num w:numId="8">
-    <w:abstractNumId w:val="2"/>
+  <w:num w:numId="13">
+    <w:abstractNumId w:val="7"/>
   </w:num>
 </w:numbering>
 </file>
 
 <file path=word/styles.xml><?xml version="1.0" encoding="utf-8"?>
-<w:styles xmlns:mc="http://schemas.openxmlformats.org/markup-compatibility/2006" xmlns:r="http://schemas.openxmlformats.org/officeDocument/2006/relationships" xmlns:w="http://schemas.openxmlformats.org/wordprocessingml/2006/main" xmlns:w14="http://schemas.microsoft.com/office/word/2010/wordml" xmlns:w15="http://schemas.microsoft.com/office/word/2012/wordml" xmlns:w16se="http://schemas.microsoft.com/office/word/2015/wordml/symex" mc:Ignorable="w14 w15 w16se">
+<w:styles xmlns:mc="http://schemas.openxmlformats.org/markup-compatibility/2006" xmlns:r="http://schemas.openxmlformats.org/officeDocument/2006/relationships" xmlns:w="http://schemas.openxmlformats.org/wordprocessingml/2006/main" xmlns:w14="http://schemas.microsoft.com/office/word/2010/wordml" xmlns:w15="http://schemas.microsoft.com/office/word/2012/wordml" mc:Ignorable="w14 w15">
   <w:docDefaults>
     <w:rPrDefault>
       <w:rPr>
@@ -4146,6 +5090,7 @@
   <w:style w:type="paragraph" w:styleId="a3">
     <w:name w:val="List Paragraph"/>
     <w:basedOn w:val="a"/>
+    <w:link w:val="a4"/>
     <w:uiPriority w:val="34"/>
     <w:qFormat/>
     <w:rsid w:val="00247DEF"/>
@@ -4154,7 +5099,7 @@
       <w:contextualSpacing/>
     </w:pPr>
   </w:style>
-  <w:style w:type="character" w:styleId="a4">
+  <w:style w:type="character" w:styleId="a5">
     <w:name w:val="Hyperlink"/>
     <w:basedOn w:val="a0"/>
     <w:uiPriority w:val="99"/>
@@ -4186,7 +5131,7 @@
     <w:basedOn w:val="a0"/>
     <w:rsid w:val="00A73231"/>
   </w:style>
-  <w:style w:type="table" w:styleId="a5">
+  <w:style w:type="table" w:styleId="a6">
     <w:name w:val="Table Grid"/>
     <w:basedOn w:val="a1"/>
     <w:uiPriority w:val="39"/>
@@ -4195,6 +5140,7 @@
       <w:spacing w:after="0" w:line="240" w:lineRule="auto"/>
     </w:pPr>
     <w:tblPr>
+      <w:tblInd w:w="0" w:type="dxa"/>
       <w:tblBorders>
         <w:top w:val="single" w:sz="4" w:space="0" w:color="auto"/>
         <w:left w:val="single" w:sz="4" w:space="0" w:color="auto"/>
@@ -4203,12 +5149,18 @@
         <w:insideH w:val="single" w:sz="4" w:space="0" w:color="auto"/>
         <w:insideV w:val="single" w:sz="4" w:space="0" w:color="auto"/>
       </w:tblBorders>
+      <w:tblCellMar>
+        <w:top w:w="0" w:type="dxa"/>
+        <w:left w:w="108" w:type="dxa"/>
+        <w:bottom w:w="0" w:type="dxa"/>
+        <w:right w:w="108" w:type="dxa"/>
+      </w:tblCellMar>
     </w:tblPr>
   </w:style>
-  <w:style w:type="paragraph" w:styleId="a6">
+  <w:style w:type="paragraph" w:styleId="a7">
     <w:name w:val="header"/>
     <w:basedOn w:val="a"/>
-    <w:link w:val="a7"/>
+    <w:link w:val="a8"/>
     <w:uiPriority w:val="99"/>
     <w:unhideWhenUsed/>
     <w:rsid w:val="00F939D3"/>
@@ -4220,17 +5172,17 @@
       <w:spacing w:after="0" w:line="240" w:lineRule="auto"/>
     </w:pPr>
   </w:style>
-  <w:style w:type="character" w:customStyle="1" w:styleId="a7">
+  <w:style w:type="character" w:customStyle="1" w:styleId="a8">
     <w:name w:val="Верхний колонтитул Знак"/>
     <w:basedOn w:val="a0"/>
-    <w:link w:val="a6"/>
+    <w:link w:val="a7"/>
     <w:uiPriority w:val="99"/>
     <w:rsid w:val="00F939D3"/>
   </w:style>
-  <w:style w:type="paragraph" w:styleId="a8">
+  <w:style w:type="paragraph" w:styleId="a9">
     <w:name w:val="footer"/>
     <w:basedOn w:val="a"/>
-    <w:link w:val="a9"/>
+    <w:link w:val="aa"/>
     <w:uiPriority w:val="99"/>
     <w:unhideWhenUsed/>
     <w:rsid w:val="00F939D3"/>
@@ -4242,10 +5194,10 @@
       <w:spacing w:after="0" w:line="240" w:lineRule="auto"/>
     </w:pPr>
   </w:style>
-  <w:style w:type="character" w:customStyle="1" w:styleId="a9">
+  <w:style w:type="character" w:customStyle="1" w:styleId="aa">
     <w:name w:val="Нижний колонтитул Знак"/>
     <w:basedOn w:val="a0"/>
-    <w:link w:val="a8"/>
+    <w:link w:val="a9"/>
     <w:uiPriority w:val="99"/>
     <w:rsid w:val="00F939D3"/>
   </w:style>
@@ -4262,10 +5214,10 @@
       <w:szCs w:val="20"/>
     </w:rPr>
   </w:style>
-  <w:style w:type="paragraph" w:styleId="aa">
+  <w:style w:type="paragraph" w:styleId="ab">
     <w:name w:val="footnote text"/>
     <w:basedOn w:val="a"/>
-    <w:link w:val="ab"/>
+    <w:link w:val="ac"/>
     <w:uiPriority w:val="99"/>
     <w:semiHidden/>
     <w:unhideWhenUsed/>
@@ -4278,10 +5230,10 @@
       <w:szCs w:val="20"/>
     </w:rPr>
   </w:style>
-  <w:style w:type="character" w:customStyle="1" w:styleId="ab">
+  <w:style w:type="character" w:customStyle="1" w:styleId="ac">
     <w:name w:val="Текст сноски Знак"/>
     <w:basedOn w:val="a0"/>
-    <w:link w:val="aa"/>
+    <w:link w:val="ab"/>
     <w:uiPriority w:val="99"/>
     <w:semiHidden/>
     <w:rsid w:val="00460C8E"/>
@@ -4290,7 +5242,7 @@
       <w:szCs w:val="20"/>
     </w:rPr>
   </w:style>
-  <w:style w:type="character" w:styleId="ac">
+  <w:style w:type="character" w:styleId="ad">
     <w:name w:val="footnote reference"/>
     <w:basedOn w:val="a0"/>
     <w:uiPriority w:val="99"/>
@@ -4299,6 +5251,40 @@
     <w:rsid w:val="00460C8E"/>
     <w:rPr>
       <w:vertAlign w:val="superscript"/>
+    </w:rPr>
+  </w:style>
+  <w:style w:type="paragraph" w:customStyle="1" w:styleId="sdsd">
+    <w:name w:val="sdsd"/>
+    <w:basedOn w:val="a3"/>
+    <w:link w:val="sdsd0"/>
+    <w:qFormat/>
+    <w:rsid w:val="00E15F07"/>
+    <w:pPr>
+      <w:ind w:left="0"/>
+      <w:jc w:val="both"/>
+    </w:pPr>
+    <w:rPr>
+      <w:rFonts w:ascii="Times New Roman" w:hAnsi="Times New Roman" w:cs="Courier New"/>
+      <w:sz w:val="24"/>
+      <w:szCs w:val="28"/>
+    </w:rPr>
+  </w:style>
+  <w:style w:type="character" w:customStyle="1" w:styleId="a4">
+    <w:name w:val="Абзац списка Знак"/>
+    <w:basedOn w:val="a0"/>
+    <w:link w:val="a3"/>
+    <w:uiPriority w:val="34"/>
+    <w:rsid w:val="00E15F07"/>
+  </w:style>
+  <w:style w:type="character" w:customStyle="1" w:styleId="sdsd0">
+    <w:name w:val="sdsd Знак"/>
+    <w:basedOn w:val="a4"/>
+    <w:link w:val="sdsd"/>
+    <w:rsid w:val="00E15F07"/>
+    <w:rPr>
+      <w:rFonts w:ascii="Times New Roman" w:hAnsi="Times New Roman" w:cs="Courier New"/>
+      <w:sz w:val="24"/>
+      <w:szCs w:val="28"/>
     </w:rPr>
   </w:style>
 </w:styles>
@@ -4570,7 +5556,7 @@
 </file>
 
 <file path=customXml/itemProps1.xml><?xml version="1.0" encoding="utf-8"?>
-<ds:datastoreItem xmlns:ds="http://schemas.openxmlformats.org/officeDocument/2006/customXml" ds:itemID="{43AB0BBD-D356-4AEF-8BBE-AF9156E1283E}">
+<ds:datastoreItem xmlns:ds="http://schemas.openxmlformats.org/officeDocument/2006/customXml" ds:itemID="{AB19A59A-764D-414C-AD73-1DB786C8EE25}">
   <ds:schemaRefs>
     <ds:schemaRef ds:uri="http://schemas.openxmlformats.org/officeDocument/2006/bibliography"/>
   </ds:schemaRefs>

</xml_diff>